<commit_message>
Lista de KPIS Nuevos
</commit_message>
<xml_diff>
--- a/GV/COMENTARIOS DON HERTIBERTO.docx
+++ b/GV/COMENTARIOS DON HERTIBERTO.docx
@@ -1,6 +1,6 @@
 
 <file path=word/document.xml><?xml version="1.0" encoding="utf-8"?>
-<w:document xmlns:wpc="http://schemas.microsoft.com/office/word/2010/wordprocessingCanvas" xmlns:cx="http://schemas.microsoft.com/office/drawing/2014/chartex" xmlns:cx1="http://schemas.microsoft.com/office/drawing/2015/9/8/chartex" xmlns:cx2="http://schemas.microsoft.com/office/drawing/2015/10/21/chartex" xmlns:cx3="http://schemas.microsoft.com/office/drawing/2016/5/9/chartex" xmlns:cx4="http://schemas.microsoft.com/office/drawing/2016/5/10/chartex" xmlns:cx5="http://schemas.microsoft.com/office/drawing/2016/5/11/chartex" xmlns:cx6="http://schemas.microsoft.com/office/drawing/2016/5/12/chartex" xmlns:cx7="http://schemas.microsoft.com/office/drawing/2016/5/13/chartex" xmlns:cx8="http://schemas.microsoft.com/office/drawing/2016/5/14/chartex" xmlns:mc="http://schemas.openxmlformats.org/markup-compatibility/2006" xmlns:aink="http://schemas.microsoft.com/office/drawing/2016/ink" xmlns:am3d="http://schemas.microsoft.com/office/drawing/2017/model3d" xmlns:o="urn:schemas-microsoft-com:office:office" xmlns:r="http://schemas.openxmlformats.org/officeDocument/2006/relationships" xmlns:m="http://schemas.openxmlformats.org/officeDocument/2006/math" xmlns:v="urn:schemas-microsoft-com:vml" xmlns:wp14="http://schemas.microsoft.com/office/word/2010/wordprocessingDrawing" xmlns:wp="http://schemas.openxmlformats.org/drawingml/2006/wordprocessingDrawing" xmlns:w10="urn:schemas-microsoft-com:office:word" xmlns:w="http://schemas.openxmlformats.org/wordprocessingml/2006/main" xmlns:w14="http://schemas.microsoft.com/office/word/2010/wordml" xmlns:w15="http://schemas.microsoft.com/office/word/2012/wordml" xmlns:w16cex="http://schemas.microsoft.com/office/word/2018/wordml/cex" xmlns:w16cid="http://schemas.microsoft.com/office/word/2016/wordml/cid" xmlns:w16="http://schemas.microsoft.com/office/word/2018/wordml" xmlns:w16se="http://schemas.microsoft.com/office/word/2015/wordml/symex" xmlns:wpg="http://schemas.microsoft.com/office/word/2010/wordprocessingGroup" xmlns:wpi="http://schemas.microsoft.com/office/word/2010/wordprocessingInk" xmlns:wne="http://schemas.microsoft.com/office/word/2006/wordml" xmlns:wps="http://schemas.microsoft.com/office/word/2010/wordprocessingShape" mc:Ignorable="w14 w15 w16se w16cid w16 w16cex wp14">
+<w:document xmlns:wpc="http://schemas.microsoft.com/office/word/2010/wordprocessingCanvas" xmlns:cx="http://schemas.microsoft.com/office/drawing/2014/chartex" xmlns:cx1="http://schemas.microsoft.com/office/drawing/2015/9/8/chartex" xmlns:cx2="http://schemas.microsoft.com/office/drawing/2015/10/21/chartex" xmlns:cx3="http://schemas.microsoft.com/office/drawing/2016/5/9/chartex" xmlns:cx4="http://schemas.microsoft.com/office/drawing/2016/5/10/chartex" xmlns:cx5="http://schemas.microsoft.com/office/drawing/2016/5/11/chartex" xmlns:cx6="http://schemas.microsoft.com/office/drawing/2016/5/12/chartex" xmlns:cx7="http://schemas.microsoft.com/office/drawing/2016/5/13/chartex" xmlns:cx8="http://schemas.microsoft.com/office/drawing/2016/5/14/chartex" xmlns:mc="http://schemas.openxmlformats.org/markup-compatibility/2006" xmlns:aink="http://schemas.microsoft.com/office/drawing/2016/ink" xmlns:am3d="http://schemas.microsoft.com/office/drawing/2017/model3d" xmlns:o="urn:schemas-microsoft-com:office:office" xmlns:r="http://schemas.openxmlformats.org/officeDocument/2006/relationships" xmlns:m="http://schemas.openxmlformats.org/officeDocument/2006/math" xmlns:v="urn:schemas-microsoft-com:vml" xmlns:wp14="http://schemas.microsoft.com/office/word/2010/wordprocessingDrawing" xmlns:wp="http://schemas.openxmlformats.org/drawingml/2006/wordprocessingDrawing" xmlns:w10="urn:schemas-microsoft-com:office:word" xmlns:w="http://schemas.openxmlformats.org/wordprocessingml/2006/main" xmlns:w14="http://schemas.microsoft.com/office/word/2010/wordml" xmlns:w15="http://schemas.microsoft.com/office/word/2012/wordml" xmlns:w16cex="http://schemas.microsoft.com/office/word/2018/wordml/cex" xmlns:w16cid="http://schemas.microsoft.com/office/word/2016/wordml/cid" xmlns:w16="http://schemas.microsoft.com/office/word/2018/wordml" xmlns:w16sdtdh="http://schemas.microsoft.com/office/word/2020/wordml/sdtdatahash" xmlns:w16se="http://schemas.microsoft.com/office/word/2015/wordml/symex" xmlns:wpg="http://schemas.microsoft.com/office/word/2010/wordprocessingGroup" xmlns:wpi="http://schemas.microsoft.com/office/word/2010/wordprocessingInk" xmlns:wne="http://schemas.microsoft.com/office/word/2006/wordml" xmlns:wps="http://schemas.microsoft.com/office/word/2010/wordprocessingShape" mc:Ignorable="w14 w15 w16se w16cid w16 w16cex w16sdtdh wp14">
   <w:body>
     <w:p>
       <w:pPr>
@@ -387,13 +387,15 @@
           <w:rFonts w:ascii="Arial" w:hAnsi="Arial" w:cs="Arial"/>
           <w:sz w:val="24"/>
           <w:szCs w:val="24"/>
-        </w:rPr>
-      </w:pPr>
-      <w:r>
-        <w:rPr>
-          <w:rFonts w:ascii="Arial" w:hAnsi="Arial" w:cs="Arial"/>
-          <w:sz w:val="24"/>
-          <w:szCs w:val="24"/>
+          <w:highlight w:val="green"/>
+        </w:rPr>
+      </w:pPr>
+      <w:r>
+        <w:rPr>
+          <w:rFonts w:ascii="Arial" w:hAnsi="Arial" w:cs="Arial"/>
+          <w:sz w:val="24"/>
+          <w:szCs w:val="24"/>
+          <w:highlight w:val="green"/>
         </w:rPr>
         <w:t xml:space="preserve">Tener costo de huevo en alimento, </w:t>
       </w:r>
@@ -402,6 +404,7 @@
           <w:rFonts w:ascii="Arial" w:hAnsi="Arial" w:cs="Arial"/>
           <w:sz w:val="24"/>
           <w:szCs w:val="24"/>
+          <w:highlight w:val="green"/>
         </w:rPr>
         <w:t>más</w:t>
       </w:r>
@@ -410,6 +413,7 @@
           <w:rFonts w:ascii="Arial" w:hAnsi="Arial" w:cs="Arial"/>
           <w:sz w:val="24"/>
           <w:szCs w:val="24"/>
+          <w:highlight w:val="green"/>
         </w:rPr>
         <w:t xml:space="preserve"> medicamento, con porcentaje de postura tiene que dar un precio para determinar si la gallina es costeable.</w:t>
       </w:r>
@@ -425,13 +429,15 @@
           <w:rFonts w:ascii="Arial" w:hAnsi="Arial" w:cs="Arial"/>
           <w:sz w:val="24"/>
           <w:szCs w:val="24"/>
-        </w:rPr>
-      </w:pPr>
-      <w:r>
-        <w:rPr>
-          <w:rFonts w:ascii="Arial" w:hAnsi="Arial" w:cs="Arial"/>
-          <w:sz w:val="24"/>
-          <w:szCs w:val="24"/>
+          <w:highlight w:val="green"/>
+        </w:rPr>
+      </w:pPr>
+      <w:r>
+        <w:rPr>
+          <w:rFonts w:ascii="Arial" w:hAnsi="Arial" w:cs="Arial"/>
+          <w:sz w:val="24"/>
+          <w:szCs w:val="24"/>
+          <w:highlight w:val="green"/>
         </w:rPr>
         <w:t>El negocio de ver si gallina (la parvada) si es costeable, si no es o incluso si es recomendable extender.</w:t>
       </w:r>
@@ -447,13 +453,15 @@
           <w:rFonts w:ascii="Arial" w:hAnsi="Arial" w:cs="Arial"/>
           <w:sz w:val="24"/>
           <w:szCs w:val="24"/>
-        </w:rPr>
-      </w:pPr>
-      <w:r>
-        <w:rPr>
-          <w:rFonts w:ascii="Arial" w:hAnsi="Arial" w:cs="Arial"/>
-          <w:sz w:val="24"/>
-          <w:szCs w:val="24"/>
+          <w:highlight w:val="green"/>
+        </w:rPr>
+      </w:pPr>
+      <w:r>
+        <w:rPr>
+          <w:rFonts w:ascii="Arial" w:hAnsi="Arial" w:cs="Arial"/>
+          <w:sz w:val="24"/>
+          <w:szCs w:val="24"/>
+          <w:highlight w:val="green"/>
         </w:rPr>
         <w:t>Costo medicamento parvada</w:t>
       </w:r>
@@ -493,7 +501,16 @@
           <w:sz w:val="24"/>
           <w:szCs w:val="24"/>
         </w:rPr>
-        <w:t xml:space="preserve"> = Porcentaje de postura.</w:t>
+        <w:t xml:space="preserve"> </w:t>
+      </w:r>
+      <w:r>
+        <w:rPr>
+          <w:rFonts w:ascii="Arial" w:hAnsi="Arial" w:cs="Arial"/>
+          <w:sz w:val="24"/>
+          <w:szCs w:val="24"/>
+          <w:highlight w:val="green"/>
+        </w:rPr>
+        <w:t>= Porcentaje de postura.</w:t>
       </w:r>
     </w:p>
     <w:p>
@@ -562,13 +579,15 @@
           <w:rFonts w:ascii="Arial" w:hAnsi="Arial" w:cs="Arial"/>
           <w:sz w:val="24"/>
           <w:szCs w:val="24"/>
-        </w:rPr>
-      </w:pPr>
-      <w:r>
-        <w:rPr>
-          <w:rFonts w:ascii="Arial" w:hAnsi="Arial" w:cs="Arial"/>
-          <w:sz w:val="24"/>
-          <w:szCs w:val="24"/>
+          <w:highlight w:val="green"/>
+        </w:rPr>
+      </w:pPr>
+      <w:r>
+        <w:rPr>
+          <w:rFonts w:ascii="Arial" w:hAnsi="Arial" w:cs="Arial"/>
+          <w:sz w:val="24"/>
+          <w:szCs w:val="24"/>
+          <w:highlight w:val="green"/>
         </w:rPr>
         <w:t>Medicación preventiva.</w:t>
       </w:r>
@@ -591,8 +610,17 @@
           <w:rFonts w:ascii="Arial" w:hAnsi="Arial" w:cs="Arial"/>
           <w:sz w:val="24"/>
           <w:szCs w:val="24"/>
-        </w:rPr>
-        <w:t>Medicación correctiva.</w:t>
+          <w:highlight w:val="green"/>
+        </w:rPr>
+        <w:t>Medicación correctiva</w:t>
+      </w:r>
+      <w:r>
+        <w:rPr>
+          <w:rFonts w:ascii="Arial" w:hAnsi="Arial" w:cs="Arial"/>
+          <w:sz w:val="24"/>
+          <w:szCs w:val="24"/>
+        </w:rPr>
+        <w:t>.</w:t>
       </w:r>
     </w:p>
     <w:p>
@@ -606,13 +634,15 @@
           <w:rFonts w:ascii="Arial" w:hAnsi="Arial" w:cs="Arial"/>
           <w:sz w:val="24"/>
           <w:szCs w:val="24"/>
-        </w:rPr>
-      </w:pPr>
-      <w:r>
-        <w:rPr>
-          <w:rFonts w:ascii="Arial" w:hAnsi="Arial" w:cs="Arial"/>
-          <w:sz w:val="24"/>
-          <w:szCs w:val="24"/>
+          <w:highlight w:val="green"/>
+        </w:rPr>
+      </w:pPr>
+      <w:r>
+        <w:rPr>
+          <w:rFonts w:ascii="Arial" w:hAnsi="Arial" w:cs="Arial"/>
+          <w:sz w:val="24"/>
+          <w:szCs w:val="24"/>
+          <w:highlight w:val="green"/>
         </w:rPr>
         <w:t>Costo de gallina durante su vida (crianza, postura).</w:t>
       </w:r>
@@ -628,13 +658,15 @@
           <w:rFonts w:ascii="Arial" w:hAnsi="Arial" w:cs="Arial"/>
           <w:sz w:val="24"/>
           <w:szCs w:val="24"/>
-        </w:rPr>
-      </w:pPr>
-      <w:r>
-        <w:rPr>
-          <w:rFonts w:ascii="Arial" w:hAnsi="Arial" w:cs="Arial"/>
-          <w:sz w:val="24"/>
-          <w:szCs w:val="24"/>
+          <w:highlight w:val="green"/>
+        </w:rPr>
+      </w:pPr>
+      <w:r>
+        <w:rPr>
+          <w:rFonts w:ascii="Arial" w:hAnsi="Arial" w:cs="Arial"/>
+          <w:sz w:val="24"/>
+          <w:szCs w:val="24"/>
+          <w:highlight w:val="green"/>
         </w:rPr>
         <w:t>Plan de Medicación crecimiento/ Vacunación / Medicamento preventivo</w:t>
       </w:r>
@@ -650,13 +682,15 @@
           <w:rFonts w:ascii="Arial" w:hAnsi="Arial" w:cs="Arial"/>
           <w:sz w:val="24"/>
           <w:szCs w:val="24"/>
-        </w:rPr>
-      </w:pPr>
-      <w:r>
-        <w:rPr>
-          <w:rFonts w:ascii="Arial" w:hAnsi="Arial" w:cs="Arial"/>
-          <w:sz w:val="24"/>
-          <w:szCs w:val="24"/>
+          <w:highlight w:val="green"/>
+        </w:rPr>
+      </w:pPr>
+      <w:r>
+        <w:rPr>
+          <w:rFonts w:ascii="Arial" w:hAnsi="Arial" w:cs="Arial"/>
+          <w:sz w:val="24"/>
+          <w:szCs w:val="24"/>
+          <w:highlight w:val="green"/>
         </w:rPr>
         <w:t>Alimento</w:t>
       </w:r>
@@ -672,13 +706,15 @@
           <w:rFonts w:ascii="Arial" w:hAnsi="Arial" w:cs="Arial"/>
           <w:sz w:val="24"/>
           <w:szCs w:val="24"/>
-        </w:rPr>
-      </w:pPr>
-      <w:r>
-        <w:rPr>
-          <w:rFonts w:ascii="Arial" w:hAnsi="Arial" w:cs="Arial"/>
-          <w:sz w:val="24"/>
-          <w:szCs w:val="24"/>
+          <w:highlight w:val="green"/>
+        </w:rPr>
+      </w:pPr>
+      <w:r>
+        <w:rPr>
+          <w:rFonts w:ascii="Arial" w:hAnsi="Arial" w:cs="Arial"/>
+          <w:sz w:val="24"/>
+          <w:szCs w:val="24"/>
+          <w:highlight w:val="green"/>
         </w:rPr>
         <w:t>Mano de obra</w:t>
       </w:r>
@@ -694,13 +730,15 @@
           <w:rFonts w:ascii="Arial" w:hAnsi="Arial" w:cs="Arial"/>
           <w:sz w:val="24"/>
           <w:szCs w:val="24"/>
-        </w:rPr>
-      </w:pPr>
-      <w:r>
-        <w:rPr>
-          <w:rFonts w:ascii="Arial" w:hAnsi="Arial" w:cs="Arial"/>
-          <w:sz w:val="24"/>
-          <w:szCs w:val="24"/>
+          <w:highlight w:val="green"/>
+        </w:rPr>
+      </w:pPr>
+      <w:r>
+        <w:rPr>
+          <w:rFonts w:ascii="Arial" w:hAnsi="Arial" w:cs="Arial"/>
+          <w:sz w:val="24"/>
+          <w:szCs w:val="24"/>
+          <w:highlight w:val="green"/>
         </w:rPr>
         <w:t>Costo de instalación</w:t>
       </w:r>
@@ -716,13 +754,15 @@
           <w:rFonts w:ascii="Arial" w:hAnsi="Arial" w:cs="Arial"/>
           <w:sz w:val="24"/>
           <w:szCs w:val="24"/>
-        </w:rPr>
-      </w:pPr>
-      <w:r>
-        <w:rPr>
-          <w:rFonts w:ascii="Arial" w:hAnsi="Arial" w:cs="Arial"/>
-          <w:sz w:val="24"/>
-          <w:szCs w:val="24"/>
+          <w:highlight w:val="green"/>
+        </w:rPr>
+      </w:pPr>
+      <w:r>
+        <w:rPr>
+          <w:rFonts w:ascii="Arial" w:hAnsi="Arial" w:cs="Arial"/>
+          <w:sz w:val="24"/>
+          <w:szCs w:val="24"/>
+          <w:highlight w:val="green"/>
         </w:rPr>
         <w:t>Costo de producción y costo venta</w:t>
       </w:r>
@@ -756,13 +796,15 @@
           <w:rFonts w:ascii="Arial" w:hAnsi="Arial" w:cs="Arial"/>
           <w:sz w:val="24"/>
           <w:szCs w:val="24"/>
-        </w:rPr>
-      </w:pPr>
-      <w:r>
-        <w:rPr>
-          <w:rFonts w:ascii="Arial" w:hAnsi="Arial" w:cs="Arial"/>
-          <w:sz w:val="24"/>
-          <w:szCs w:val="24"/>
+          <w:highlight w:val="green"/>
+        </w:rPr>
+      </w:pPr>
+      <w:r>
+        <w:rPr>
+          <w:rFonts w:ascii="Arial" w:hAnsi="Arial" w:cs="Arial"/>
+          <w:sz w:val="24"/>
+          <w:szCs w:val="24"/>
+          <w:highlight w:val="green"/>
         </w:rPr>
         <w:t>Costo de cerdo. Dividir en dos etapas (cuando recién nacidos y ya en desarrollo)</w:t>
       </w:r>
@@ -800,13 +842,15 @@
           <w:rFonts w:ascii="Arial" w:hAnsi="Arial" w:cs="Arial"/>
           <w:sz w:val="24"/>
           <w:szCs w:val="24"/>
-        </w:rPr>
-      </w:pPr>
-      <w:r>
-        <w:rPr>
-          <w:rFonts w:ascii="Arial" w:hAnsi="Arial" w:cs="Arial"/>
-          <w:sz w:val="24"/>
-          <w:szCs w:val="24"/>
+          <w:highlight w:val="green"/>
+        </w:rPr>
+      </w:pPr>
+      <w:r>
+        <w:rPr>
+          <w:rFonts w:ascii="Arial" w:hAnsi="Arial" w:cs="Arial"/>
+          <w:sz w:val="24"/>
+          <w:szCs w:val="24"/>
+          <w:highlight w:val="green"/>
         </w:rPr>
         <w:t>Kilos de alimentos consumidos por cabeza</w:t>
       </w:r>
@@ -822,13 +866,15 @@
           <w:rFonts w:ascii="Arial" w:hAnsi="Arial" w:cs="Arial"/>
           <w:sz w:val="24"/>
           <w:szCs w:val="24"/>
-        </w:rPr>
-      </w:pPr>
-      <w:r>
-        <w:rPr>
-          <w:rFonts w:ascii="Arial" w:hAnsi="Arial" w:cs="Arial"/>
-          <w:sz w:val="24"/>
-          <w:szCs w:val="24"/>
+          <w:highlight w:val="green"/>
+        </w:rPr>
+      </w:pPr>
+      <w:r>
+        <w:rPr>
+          <w:rFonts w:ascii="Arial" w:hAnsi="Arial" w:cs="Arial"/>
+          <w:sz w:val="24"/>
+          <w:szCs w:val="24"/>
+          <w:highlight w:val="green"/>
         </w:rPr>
         <w:lastRenderedPageBreak/>
         <w:t>Kilos con los que entra el cerdo vs kilos con los que sale.</w:t>
@@ -889,13 +935,15 @@
           <w:rFonts w:ascii="Arial" w:hAnsi="Arial" w:cs="Arial"/>
           <w:sz w:val="24"/>
           <w:szCs w:val="24"/>
-        </w:rPr>
-      </w:pPr>
-      <w:r>
-        <w:rPr>
-          <w:rFonts w:ascii="Arial" w:hAnsi="Arial" w:cs="Arial"/>
-          <w:sz w:val="24"/>
-          <w:szCs w:val="24"/>
+          <w:highlight w:val="green"/>
+        </w:rPr>
+      </w:pPr>
+      <w:r>
+        <w:rPr>
+          <w:rFonts w:ascii="Arial" w:hAnsi="Arial" w:cs="Arial"/>
+          <w:sz w:val="24"/>
+          <w:szCs w:val="24"/>
+          <w:highlight w:val="green"/>
         </w:rPr>
         <w:t>Costo de alimentación preventiva.</w:t>
       </w:r>
@@ -911,13 +959,15 @@
           <w:rFonts w:ascii="Arial" w:hAnsi="Arial" w:cs="Arial"/>
           <w:sz w:val="24"/>
           <w:szCs w:val="24"/>
-        </w:rPr>
-      </w:pPr>
-      <w:r>
-        <w:rPr>
-          <w:rFonts w:ascii="Arial" w:hAnsi="Arial" w:cs="Arial"/>
-          <w:sz w:val="24"/>
-          <w:szCs w:val="24"/>
+          <w:highlight w:val="green"/>
+        </w:rPr>
+      </w:pPr>
+      <w:r>
+        <w:rPr>
+          <w:rFonts w:ascii="Arial" w:hAnsi="Arial" w:cs="Arial"/>
+          <w:sz w:val="24"/>
+          <w:szCs w:val="24"/>
+          <w:highlight w:val="green"/>
         </w:rPr>
         <w:t>Costo de alimentación curativa.</w:t>
       </w:r>
@@ -933,13 +983,15 @@
           <w:rFonts w:ascii="Arial" w:hAnsi="Arial" w:cs="Arial"/>
           <w:sz w:val="24"/>
           <w:szCs w:val="24"/>
-        </w:rPr>
-      </w:pPr>
-      <w:r>
-        <w:rPr>
-          <w:rFonts w:ascii="Arial" w:hAnsi="Arial" w:cs="Arial"/>
-          <w:sz w:val="24"/>
-          <w:szCs w:val="24"/>
+          <w:highlight w:val="green"/>
+        </w:rPr>
+      </w:pPr>
+      <w:r>
+        <w:rPr>
+          <w:rFonts w:ascii="Arial" w:hAnsi="Arial" w:cs="Arial"/>
+          <w:sz w:val="24"/>
+          <w:szCs w:val="24"/>
+          <w:highlight w:val="green"/>
         </w:rPr>
         <w:t>Costo de alimento normal.</w:t>
       </w:r>
@@ -955,13 +1007,15 @@
           <w:rFonts w:ascii="Arial" w:hAnsi="Arial" w:cs="Arial"/>
           <w:sz w:val="24"/>
           <w:szCs w:val="24"/>
-        </w:rPr>
-      </w:pPr>
-      <w:r>
-        <w:rPr>
-          <w:rFonts w:ascii="Arial" w:hAnsi="Arial" w:cs="Arial"/>
-          <w:sz w:val="24"/>
-          <w:szCs w:val="24"/>
+          <w:highlight w:val="green"/>
+        </w:rPr>
+      </w:pPr>
+      <w:r>
+        <w:rPr>
+          <w:rFonts w:ascii="Arial" w:hAnsi="Arial" w:cs="Arial"/>
+          <w:sz w:val="24"/>
+          <w:szCs w:val="24"/>
+          <w:highlight w:val="green"/>
         </w:rPr>
         <w:t>Comparar lo que se gasta contra lo que dijeron que iban a gastar.</w:t>
       </w:r>
@@ -993,13 +1047,17 @@
         <w:ind w:left="785"/>
         <w:rPr>
           <w:rFonts w:ascii="Arial" w:hAnsi="Arial" w:cs="Arial"/>
-          <w:sz w:val="24"/>
-          <w:szCs w:val="24"/>
-        </w:rPr>
-      </w:pPr>
-      <w:r>
-        <w:rPr>
-          <w:rFonts w:ascii="Arial" w:hAnsi="Arial" w:cs="Arial"/>
+          <w:b/>
+          <w:bCs/>
+          <w:sz w:val="24"/>
+          <w:szCs w:val="24"/>
+        </w:rPr>
+      </w:pPr>
+      <w:r>
+        <w:rPr>
+          <w:rFonts w:ascii="Arial" w:hAnsi="Arial" w:cs="Arial"/>
+          <w:b/>
+          <w:bCs/>
           <w:sz w:val="24"/>
           <w:szCs w:val="24"/>
         </w:rPr>
@@ -1323,13 +1381,17 @@
         <w:ind w:left="785"/>
         <w:rPr>
           <w:rFonts w:ascii="Arial" w:hAnsi="Arial" w:cs="Arial"/>
-          <w:sz w:val="24"/>
-          <w:szCs w:val="24"/>
-        </w:rPr>
-      </w:pPr>
-      <w:r>
-        <w:rPr>
-          <w:rFonts w:ascii="Arial" w:hAnsi="Arial" w:cs="Arial"/>
+          <w:b/>
+          <w:bCs/>
+          <w:sz w:val="24"/>
+          <w:szCs w:val="24"/>
+        </w:rPr>
+      </w:pPr>
+      <w:r>
+        <w:rPr>
+          <w:rFonts w:ascii="Arial" w:hAnsi="Arial" w:cs="Arial"/>
+          <w:b/>
+          <w:bCs/>
           <w:sz w:val="24"/>
           <w:szCs w:val="24"/>
         </w:rPr>
@@ -1338,6 +1400,8 @@
       <w:r>
         <w:rPr>
           <w:rFonts w:ascii="Arial" w:hAnsi="Arial" w:cs="Arial"/>
+          <w:b/>
+          <w:bCs/>
           <w:sz w:val="24"/>
           <w:szCs w:val="24"/>
         </w:rPr>
@@ -1346,6 +1410,8 @@
       <w:r>
         <w:rPr>
           <w:rFonts w:ascii="Arial" w:hAnsi="Arial" w:cs="Arial"/>
+          <w:b/>
+          <w:bCs/>
           <w:sz w:val="24"/>
           <w:szCs w:val="24"/>
         </w:rPr>
@@ -1473,7 +1539,7 @@
 </file>
 
 <file path=word/numbering.xml><?xml version="1.0" encoding="utf-8"?>
-<w:numbering xmlns:wpc="http://schemas.microsoft.com/office/word/2010/wordprocessingCanvas" xmlns:cx="http://schemas.microsoft.com/office/drawing/2014/chartex" xmlns:cx1="http://schemas.microsoft.com/office/drawing/2015/9/8/chartex" xmlns:cx2="http://schemas.microsoft.com/office/drawing/2015/10/21/chartex" xmlns:cx3="http://schemas.microsoft.com/office/drawing/2016/5/9/chartex" xmlns:cx4="http://schemas.microsoft.com/office/drawing/2016/5/10/chartex" xmlns:cx5="http://schemas.microsoft.com/office/drawing/2016/5/11/chartex" xmlns:cx6="http://schemas.microsoft.com/office/drawing/2016/5/12/chartex" xmlns:cx7="http://schemas.microsoft.com/office/drawing/2016/5/13/chartex" xmlns:cx8="http://schemas.microsoft.com/office/drawing/2016/5/14/chartex" xmlns:mc="http://schemas.openxmlformats.org/markup-compatibility/2006" xmlns:aink="http://schemas.microsoft.com/office/drawing/2016/ink" xmlns:am3d="http://schemas.microsoft.com/office/drawing/2017/model3d" xmlns:o="urn:schemas-microsoft-com:office:office" xmlns:r="http://schemas.openxmlformats.org/officeDocument/2006/relationships" xmlns:m="http://schemas.openxmlformats.org/officeDocument/2006/math" xmlns:v="urn:schemas-microsoft-com:vml" xmlns:wp14="http://schemas.microsoft.com/office/word/2010/wordprocessingDrawing" xmlns:wp="http://schemas.openxmlformats.org/drawingml/2006/wordprocessingDrawing" xmlns:w10="urn:schemas-microsoft-com:office:word" xmlns:w="http://schemas.openxmlformats.org/wordprocessingml/2006/main" xmlns:w14="http://schemas.microsoft.com/office/word/2010/wordml" xmlns:w15="http://schemas.microsoft.com/office/word/2012/wordml" xmlns:w16cex="http://schemas.microsoft.com/office/word/2018/wordml/cex" xmlns:w16cid="http://schemas.microsoft.com/office/word/2016/wordml/cid" xmlns:w16="http://schemas.microsoft.com/office/word/2018/wordml" xmlns:w16se="http://schemas.microsoft.com/office/word/2015/wordml/symex" xmlns:wpg="http://schemas.microsoft.com/office/word/2010/wordprocessingGroup" xmlns:wpi="http://schemas.microsoft.com/office/word/2010/wordprocessingInk" xmlns:wne="http://schemas.microsoft.com/office/word/2006/wordml" xmlns:wps="http://schemas.microsoft.com/office/word/2010/wordprocessingShape" mc:Ignorable="w14 w15 w16se w16cid w16 w16cex wp14">
+<w:numbering xmlns:wpc="http://schemas.microsoft.com/office/word/2010/wordprocessingCanvas" xmlns:cx="http://schemas.microsoft.com/office/drawing/2014/chartex" xmlns:cx1="http://schemas.microsoft.com/office/drawing/2015/9/8/chartex" xmlns:cx2="http://schemas.microsoft.com/office/drawing/2015/10/21/chartex" xmlns:cx3="http://schemas.microsoft.com/office/drawing/2016/5/9/chartex" xmlns:cx4="http://schemas.microsoft.com/office/drawing/2016/5/10/chartex" xmlns:cx5="http://schemas.microsoft.com/office/drawing/2016/5/11/chartex" xmlns:cx6="http://schemas.microsoft.com/office/drawing/2016/5/12/chartex" xmlns:cx7="http://schemas.microsoft.com/office/drawing/2016/5/13/chartex" xmlns:cx8="http://schemas.microsoft.com/office/drawing/2016/5/14/chartex" xmlns:mc="http://schemas.openxmlformats.org/markup-compatibility/2006" xmlns:aink="http://schemas.microsoft.com/office/drawing/2016/ink" xmlns:am3d="http://schemas.microsoft.com/office/drawing/2017/model3d" xmlns:o="urn:schemas-microsoft-com:office:office" xmlns:r="http://schemas.openxmlformats.org/officeDocument/2006/relationships" xmlns:m="http://schemas.openxmlformats.org/officeDocument/2006/math" xmlns:v="urn:schemas-microsoft-com:vml" xmlns:wp14="http://schemas.microsoft.com/office/word/2010/wordprocessingDrawing" xmlns:wp="http://schemas.openxmlformats.org/drawingml/2006/wordprocessingDrawing" xmlns:w10="urn:schemas-microsoft-com:office:word" xmlns:w="http://schemas.openxmlformats.org/wordprocessingml/2006/main" xmlns:w14="http://schemas.microsoft.com/office/word/2010/wordml" xmlns:w15="http://schemas.microsoft.com/office/word/2012/wordml" xmlns:w16cex="http://schemas.microsoft.com/office/word/2018/wordml/cex" xmlns:w16cid="http://schemas.microsoft.com/office/word/2016/wordml/cid" xmlns:w16="http://schemas.microsoft.com/office/word/2018/wordml" xmlns:w16sdtdh="http://schemas.microsoft.com/office/word/2020/wordml/sdtdatahash" xmlns:w16se="http://schemas.microsoft.com/office/word/2015/wordml/symex" xmlns:wpg="http://schemas.microsoft.com/office/word/2010/wordprocessingGroup" xmlns:wpi="http://schemas.microsoft.com/office/word/2010/wordprocessingInk" xmlns:wne="http://schemas.microsoft.com/office/word/2006/wordml" xmlns:wps="http://schemas.microsoft.com/office/word/2010/wordprocessingShape" mc:Ignorable="w14 w15 w16se w16cid w16 w16cex w16sdtdh wp14">
   <w:abstractNum w:abstractNumId="0" w15:restartNumberingAfterBreak="0">
     <w:nsid w:val="186D4ED8"/>
     <w:multiLevelType w:val="hybridMultilevel"/>
@@ -2058,7 +2124,7 @@
 </file>
 
 <file path=word/styles.xml><?xml version="1.0" encoding="utf-8"?>
-<w:styles xmlns:mc="http://schemas.openxmlformats.org/markup-compatibility/2006" xmlns:r="http://schemas.openxmlformats.org/officeDocument/2006/relationships" xmlns:w="http://schemas.openxmlformats.org/wordprocessingml/2006/main" xmlns:w14="http://schemas.microsoft.com/office/word/2010/wordml" xmlns:w15="http://schemas.microsoft.com/office/word/2012/wordml" xmlns:w16cex="http://schemas.microsoft.com/office/word/2018/wordml/cex" xmlns:w16cid="http://schemas.microsoft.com/office/word/2016/wordml/cid" xmlns:w16="http://schemas.microsoft.com/office/word/2018/wordml" xmlns:w16se="http://schemas.microsoft.com/office/word/2015/wordml/symex" mc:Ignorable="w14 w15 w16se w16cid w16 w16cex">
+<w:styles xmlns:mc="http://schemas.openxmlformats.org/markup-compatibility/2006" xmlns:r="http://schemas.openxmlformats.org/officeDocument/2006/relationships" xmlns:w="http://schemas.openxmlformats.org/wordprocessingml/2006/main" xmlns:w14="http://schemas.microsoft.com/office/word/2010/wordml" xmlns:w15="http://schemas.microsoft.com/office/word/2012/wordml" xmlns:w16cex="http://schemas.microsoft.com/office/word/2018/wordml/cex" xmlns:w16cid="http://schemas.microsoft.com/office/word/2016/wordml/cid" xmlns:w16="http://schemas.microsoft.com/office/word/2018/wordml" xmlns:w16sdtdh="http://schemas.microsoft.com/office/word/2020/wordml/sdtdatahash" xmlns:w16se="http://schemas.microsoft.com/office/word/2015/wordml/symex" mc:Ignorable="w14 w15 w16se w16cid w16 w16cex w16sdtdh">
   <w:docDefaults>
     <w:rPrDefault>
       <w:rPr>

</xml_diff>